<commit_message>
added rest of story
</commit_message>
<xml_diff>
--- a/Script.docx
+++ b/Script.docx
@@ -3551,27 +3551,18 @@
     <w:p>
       <w:pPr>
         <w:pStyle w:val="Heading2"/>
-        <w:rPr>
-          <w:lang w:val="en-US"/>
-        </w:rPr>
       </w:pPr>
       <w:bookmarkStart w:id="9" w:name="_Toc95781214"/>
+      <w:r>
+        <w:lastRenderedPageBreak/>
+        <w:t xml:space="preserve">Szene 1 – </w:t>
+      </w:r>
       <w:proofErr w:type="spellStart"/>
       <w:r>
-        <w:rPr>
-          <w:lang w:val="en-US"/>
-        </w:rPr>
-        <w:lastRenderedPageBreak/>
-        <w:t>Szene</w:t>
-      </w:r>
+        <w:t>Introduction</w:t>
+      </w:r>
+      <w:bookmarkEnd w:id="9"/>
       <w:proofErr w:type="spellEnd"/>
-      <w:r>
-        <w:rPr>
-          <w:lang w:val="en-US"/>
-        </w:rPr>
-        <w:t xml:space="preserve"> 1 – Introduction</w:t>
-      </w:r>
-      <w:bookmarkEnd w:id="9"/>
     </w:p>
     <w:p>
       <w:r>
@@ -4712,6 +4703,20 @@
         <w:br/>
         <w:t>N: Nach einem langen und spaßigen Tag zusammen, gehen die Freunde wieder getrennte Wege und legen sich alle ins Bett.</w:t>
       </w:r>
+    </w:p>
+    <w:p>
+      <w:r>
+        <w:t>[</w:t>
+      </w:r>
+      <w:r>
+        <w:t xml:space="preserve">-&gt; Szene </w:t>
+      </w:r>
+      <w:r>
+        <w:t>3.0</w:t>
+      </w:r>
+      <w:r>
+        <w:t>]</w:t>
+      </w:r>
       <w:r>
         <w:br w:type="page"/>
       </w:r>
@@ -4801,21 +4806,13 @@
     </w:p>
     <w:p>
       <w:r>
-        <w:t>J: Ich wünschte mir, ihr beiden könntet einmal mal kurz ruhig sein!</w:t>
-      </w:r>
-    </w:p>
-    <w:p>
-      <w:r>
         <w:t xml:space="preserve">[5 Punkte </w:t>
       </w:r>
       <w:r>
         <w:t>Verwerflichkeit</w:t>
       </w:r>
       <w:r>
-        <w:t xml:space="preserve"> </w:t>
-      </w:r>
-      <w:r>
-        <w:t>erhalten</w:t>
+        <w:t xml:space="preserve"> erhalten</w:t>
       </w:r>
       <w:r>
         <w:t>]</w:t>
@@ -4844,6 +4841,18 @@
       </w:r>
     </w:p>
     <w:p>
+      <w:r>
+        <w:t xml:space="preserve">J: Ich wünschte mir, ihr beiden könntet </w:t>
+      </w:r>
+      <w:r>
+        <w:t>einfach</w:t>
+      </w:r>
+      <w:r>
+        <w:t xml:space="preserve"> mal kurz ruhig sein!</w:t>
+      </w:r>
+      <w:r>
+        <w:br/>
+      </w:r>
       <w:r>
         <w:t xml:space="preserve">T: </w:t>
       </w:r>
@@ -5089,7 +5098,19 @@
       </w:r>
       <w:r>
         <w:br/>
-        <w:t>N: Jason liest die Nachrichten im Gruppenchat. Dort schreiben seine Alice und Thomas, dass sie auf einmal ihre Fähigkeit zu Sprechen verloren haben.</w:t>
+        <w:t xml:space="preserve">N: Jason liest die Nachrichten im Gruppenchat. Dort </w:t>
+      </w:r>
+      <w:r>
+        <w:t>berichten</w:t>
+      </w:r>
+      <w:r>
+        <w:t xml:space="preserve"> seine</w:t>
+      </w:r>
+      <w:r>
+        <w:t xml:space="preserve"> Freunde</w:t>
+      </w:r>
+      <w:r>
+        <w:t xml:space="preserve"> Alice und Thomas, dass sie auf einmal ihre Fähigkeit zu Sprechen verloren haben.</w:t>
       </w:r>
       <w:r>
         <w:br/>
@@ -5248,7 +5269,10 @@
         <w:t xml:space="preserve">Ja, </w:t>
       </w:r>
       <w:r>
-        <w:t>gerne. Aber was machen wir heute?</w:t>
+        <w:t xml:space="preserve">gerne. </w:t>
+      </w:r>
+      <w:r>
+        <w:t>Aber was genau wollen wir machen?</w:t>
       </w:r>
       <w:r>
         <w:br/>
@@ -5498,88 +5522,86 @@
       <w:r>
         <w:t xml:space="preserve">Entschuldige die Verspätung, die Bahn war </w:t>
       </w:r>
+      <w:r>
+        <w:t>randvoll</w:t>
+      </w:r>
+      <w:r>
+        <w:t xml:space="preserve">. </w:t>
+      </w:r>
+      <w:r>
+        <w:t>Alles klar?</w:t>
+      </w:r>
+      <w:r>
+        <w:br/>
+      </w:r>
+      <w:r>
+        <w:t>T: Hi, Jason.</w:t>
+      </w:r>
+      <w:r>
+        <w:br/>
+        <w:t>A: Hey, Jason</w:t>
+      </w:r>
+      <w:r>
+        <w:t>. Mach dir kein Kopf. Wir sind auch noch nicht lange da.</w:t>
+      </w:r>
+      <w:r>
+        <w:br/>
+        <w:t xml:space="preserve">J: </w:t>
+      </w:r>
+      <w:r>
+        <w:t xml:space="preserve">Super, super. </w:t>
+      </w:r>
+      <w:r>
+        <w:br/>
+        <w:t xml:space="preserve">J: </w:t>
+      </w:r>
+      <w:r>
+        <w:t>Skatepark, also.</w:t>
+      </w:r>
+      <w:r>
+        <w:br/>
+        <w:t>T: Richtig.</w:t>
+      </w:r>
+      <w:r>
+        <w:br/>
+        <w:t>J: Du weißt, dass keiner von uns wirklich skaten kann</w:t>
+      </w:r>
+      <w:r>
+        <w:t xml:space="preserve"> und Alice eh nur zuschauen wird?</w:t>
+      </w:r>
+      <w:r>
+        <w:br/>
+        <w:t>T: Richtig.</w:t>
+      </w:r>
+      <w:r>
+        <w:br/>
+        <w:t>J: Du weißt, dass mindestens eine Person heute auf die Fresse fliegen wird?</w:t>
+      </w:r>
+      <w:r>
+        <w:br/>
+        <w:t>T: Richtig.</w:t>
+      </w:r>
+      <w:r>
+        <w:br/>
+        <w:t>J: Du weißt, dass wahrscheinlich du diese Person sein wirst?</w:t>
+      </w:r>
+      <w:r>
+        <w:br/>
+        <w:t xml:space="preserve">T. Rich- Hey, </w:t>
+      </w:r>
       <w:proofErr w:type="spellStart"/>
       <w:r>
-        <w:t>randovll</w:t>
+        <w:t>moment</w:t>
       </w:r>
       <w:proofErr w:type="spellEnd"/>
       <w:r>
-        <w:t xml:space="preserve">. </w:t>
-      </w:r>
-      <w:r>
-        <w:t>Alles klar?</w:t>
-      </w:r>
-      <w:r>
-        <w:br/>
-      </w:r>
-      <w:r>
-        <w:t>T: Hi, Jason.</w:t>
-      </w:r>
-      <w:r>
-        <w:br/>
-        <w:t>A: Hey, Jason</w:t>
-      </w:r>
-      <w:r>
-        <w:t>. Mach dir kein Kopf. Wir sind auch noch nicht lange da.</w:t>
+        <w:t xml:space="preserve"> Mal. Wer hat sich denn letztes Mal den Knöchel verstaucht?</w:t>
       </w:r>
       <w:r>
         <w:br/>
         <w:t xml:space="preserve">J: </w:t>
       </w:r>
       <w:r>
-        <w:t xml:space="preserve">Super, super. </w:t>
-      </w:r>
-      <w:r>
-        <w:br/>
-        <w:t xml:space="preserve">J: </w:t>
-      </w:r>
-      <w:r>
-        <w:t>Skatepark, also.</w:t>
-      </w:r>
-      <w:r>
-        <w:br/>
-        <w:t>T: Richtig.</w:t>
-      </w:r>
-      <w:r>
-        <w:br/>
-        <w:t>J: Du weißt, dass keiner von uns wirklich skaten kann</w:t>
-      </w:r>
-      <w:r>
-        <w:t xml:space="preserve"> und Alice eh nur zuschauen wird?</w:t>
-      </w:r>
-      <w:r>
-        <w:br/>
-        <w:t>T: Richtig.</w:t>
-      </w:r>
-      <w:r>
-        <w:br/>
-        <w:t>J: Du weißt, dass mindestens eine Person heute auf die Fresse fliegen wird?</w:t>
-      </w:r>
-      <w:r>
-        <w:br/>
-        <w:t>T: Richtig.</w:t>
-      </w:r>
-      <w:r>
-        <w:br/>
-        <w:t>J: Du weißt, dass wahrscheinlich du diese Person sein wirst?</w:t>
-      </w:r>
-      <w:r>
-        <w:br/>
-        <w:t xml:space="preserve">T. Rich- Hey, </w:t>
-      </w:r>
-      <w:proofErr w:type="spellStart"/>
-      <w:r>
-        <w:t>moment</w:t>
-      </w:r>
-      <w:proofErr w:type="spellEnd"/>
-      <w:r>
-        <w:t xml:space="preserve"> Mal. Wer hat sich denn letztes Mal den Knöchel verstaucht?</w:t>
-      </w:r>
-      <w:r>
-        <w:br/>
-        <w:t xml:space="preserve">J: </w:t>
-      </w:r>
-      <w:r>
         <w:t xml:space="preserve">Ach, </w:t>
       </w:r>
       <w:proofErr w:type="gramStart"/>
@@ -5621,11 +5643,17 @@
       </w:r>
       <w:r>
         <w:br/>
-        <w:t>N: Die Jungs machen fangen an zu skaten, während Alice begeistert zuschaut. Nach einer Weile, stürzt Jason von seinem Brett.</w:t>
-      </w:r>
-      <w:r>
-        <w:br/>
-        <w:t>T: Wie war das noch gleich? Ich werde heute auf die Fresse Fliegen?</w:t>
+        <w:t>N: Die Jungs fangen an zu skaten, während Alice begeistert zuschaut. Nach einer Weile, stürzt Jason von seinem Brett.</w:t>
+      </w:r>
+      <w:r>
+        <w:br/>
+        <w:t xml:space="preserve">T: Wie war das noch gleich? Ich werde heute auf die Fresse </w:t>
+      </w:r>
+      <w:r>
+        <w:t>f</w:t>
+      </w:r>
+      <w:r>
+        <w:t>liegen?</w:t>
       </w:r>
     </w:p>
     <w:p>
@@ -6287,14 +6315,22 @@
         <w:ind w:left="708"/>
       </w:pPr>
       <w:r>
-        <w:t>*Jason geht zur Uni</w:t>
-      </w:r>
-      <w:r>
-        <w:t xml:space="preserve"> und trifft dort seine Freunde</w:t>
-      </w:r>
-      <w:r>
         <w:t>*</w:t>
       </w:r>
+      <w:r>
+        <w:t xml:space="preserve">Jason macht sich auf den Weg zur Uni. Dort angekommen, trifft er auf seine </w:t>
+      </w:r>
+      <w:proofErr w:type="gramStart"/>
+      <w:r>
+        <w:t>Freunde</w:t>
+      </w:r>
+      <w:r>
+        <w:t>.</w:t>
+      </w:r>
+      <w:r>
+        <w:t>*</w:t>
+      </w:r>
+      <w:proofErr w:type="gramEnd"/>
     </w:p>
     <w:p>
       <w:pPr>
@@ -6547,7 +6583,7 @@
         <w:ind w:left="708"/>
       </w:pPr>
       <w:r>
-        <w:t>D: Sind sie fertig, Herr Jay?</w:t>
+        <w:t>D: Sind sie fertig?</w:t>
       </w:r>
       <w:r>
         <w:br/>
@@ -6558,7 +6594,13 @@
         <w:t xml:space="preserve">D: </w:t>
       </w:r>
       <w:r>
-        <w:t>Zufrieden mit ihren Antworten?</w:t>
+        <w:t>Zufrieden mit</w:t>
+      </w:r>
+      <w:r>
+        <w:t xml:space="preserve"> I</w:t>
+      </w:r>
+      <w:r>
+        <w:t>hren Antworten?</w:t>
       </w:r>
     </w:p>
     <w:p>
@@ -6976,7 +7018,7 @@
         <w:jc w:val="both"/>
       </w:pPr>
       <w:r>
-        <w:t>D</w:t>
+        <w:t>J</w:t>
       </w:r>
       <w:r>
         <w:t xml:space="preserve">: </w:t>
@@ -7042,7 +7084,13 @@
         <w:jc w:val="both"/>
       </w:pPr>
       <w:r>
-        <w:t>[5 Punkte Verwerflichkeit verloren]</w:t>
+        <w:t xml:space="preserve">[5 Punkte Verwerflichkeit </w:t>
+      </w:r>
+      <w:r>
+        <w:t>erhalten</w:t>
+      </w:r>
+      <w:r>
+        <w:t>]</w:t>
       </w:r>
     </w:p>
     <w:p>
@@ -7164,11 +7212,23 @@
       </w:r>
       <w:r>
         <w:br/>
-        <w:t>N: Jonas macht sich bereit für das Treffen und kommt dann in der Bowlinghalle an.</w:t>
-      </w:r>
-      <w:r>
-        <w:br/>
-        <w:t>A: Ah, hallo Jonas.</w:t>
+        <w:t xml:space="preserve">N: </w:t>
+      </w:r>
+      <w:r>
+        <w:t>Jason</w:t>
+      </w:r>
+      <w:r>
+        <w:t xml:space="preserve"> macht sich bereit für das Treffen und kommt dann in der Bowlinghalle an.</w:t>
+      </w:r>
+      <w:r>
+        <w:br/>
+        <w:t xml:space="preserve">A: Ah, hallo </w:t>
+      </w:r>
+      <w:r>
+        <w:t>Jason</w:t>
+      </w:r>
+      <w:r>
+        <w:t>.</w:t>
       </w:r>
       <w:r>
         <w:br/>
@@ -7248,13 +7308,11 @@
         <w:br/>
         <w:t xml:space="preserve">A: </w:t>
       </w:r>
-      <w:proofErr w:type="gramStart"/>
-      <w:r>
-        <w:t>Hattest</w:t>
-      </w:r>
-      <w:proofErr w:type="gramEnd"/>
-      <w:r>
-        <w:t xml:space="preserve"> wohl sehr viel Glück heute, nicht wahr? Thomas hätte uns aber beide zusammen platt gemacht.</w:t>
+      <w:r>
+        <w:t>Du h</w:t>
+      </w:r>
+      <w:r>
+        <w:t>attest wohl sehr viel Glück heute, nicht wahr? Thomas hätte uns aber beide zusammen platt gemacht.</w:t>
       </w:r>
       <w:r>
         <w:br/>
@@ -7262,7 +7320,13 @@
       </w:r>
       <w:r>
         <w:br/>
-        <w:t>A: Gibt es ein Spiel, in dem Thomas uns nicht überlegen ist?</w:t>
+        <w:t>A: Gibt es ein Spiel, in dem Thomas uns</w:t>
+      </w:r>
+      <w:r>
+        <w:t xml:space="preserve"> eigentlich</w:t>
+      </w:r>
+      <w:r>
+        <w:t xml:space="preserve"> nicht überlegen ist?</w:t>
       </w:r>
       <w:r>
         <w:br/>
@@ -7399,8 +7463,13 @@
         <w:t xml:space="preserve">: </w:t>
       </w:r>
       <w:r>
-        <w:t>Kann Thomas das hier?“.</w:t>
-      </w:r>
+        <w:t xml:space="preserve">Kann Thomas das </w:t>
+      </w:r>
+      <w:proofErr w:type="gramStart"/>
+      <w:r>
+        <w:t>hier?.</w:t>
+      </w:r>
+      <w:proofErr w:type="gramEnd"/>
     </w:p>
     <w:p>
       <w:pPr>
@@ -7662,7 +7731,13 @@
       </w:r>
       <w:r>
         <w:br/>
-        <w:t>A: Mach dir kein Kopf, Jonas.</w:t>
+        <w:t xml:space="preserve">A: Mach dir kein Kopf, </w:t>
+      </w:r>
+      <w:r>
+        <w:t>Jason</w:t>
+      </w:r>
+      <w:r>
+        <w:t>.</w:t>
       </w:r>
       <w:r>
         <w:br/>
@@ -7732,22 +7807,6 @@
       <w:r>
         <w:br/>
         <w:t>Jason – J</w:t>
-      </w:r>
-      <w:r>
-        <w:br/>
-        <w:t>Jasons Gedanken – JG</w:t>
-      </w:r>
-      <w:r>
-        <w:br/>
-        <w:t>Alice – A</w:t>
-      </w:r>
-      <w:r>
-        <w:br/>
-        <w:t>Thomas – T</w:t>
-      </w:r>
-      <w:r>
-        <w:br/>
-        <w:t>Dozentin - D</w:t>
       </w:r>
       <w:r>
         <w:br/>
@@ -8028,30 +8087,32 @@
       </w:pPr>
       <w:bookmarkStart w:id="40" w:name="_Toc95781244"/>
       <w:r>
+        <w:t xml:space="preserve">Szene </w:t>
+      </w:r>
+      <w:r>
+        <w:t>6.0</w:t>
+      </w:r>
+      <w:r>
+        <w:t>1</w:t>
+      </w:r>
+      <w:bookmarkEnd w:id="40"/>
+    </w:p>
+    <w:p>
+      <w:r>
+        <w:t>J</w:t>
+      </w:r>
+      <w:r>
+        <w:t>: Ich wünschte mir, dass Alice sich wieder an Thomas erinnert.</w:t>
+      </w:r>
+      <w:r>
+        <w:br/>
+        <w:t>N: Mit diesen Worten endet die Story vorerst.</w:t>
+      </w:r>
+      <w:r>
+        <w:br/>
+      </w:r>
+      <w:r>
         <w:lastRenderedPageBreak/>
-        <w:t xml:space="preserve">Szene </w:t>
-      </w:r>
-      <w:r>
-        <w:t>6.0</w:t>
-      </w:r>
-      <w:r>
-        <w:t>1</w:t>
-      </w:r>
-      <w:bookmarkEnd w:id="40"/>
-    </w:p>
-    <w:p>
-      <w:r>
-        <w:t>J</w:t>
-      </w:r>
-      <w:r>
-        <w:t>: Ich wünschte mir, dass Alice sich wieder an Thomas erinnert.</w:t>
-      </w:r>
-      <w:r>
-        <w:br/>
-        <w:t>N: Mit diesen Worten endet die Story vorerst.</w:t>
-      </w:r>
-      <w:r>
-        <w:br/>
         <w:t xml:space="preserve">N: Wird sich Alice an Thomas erinnern? Oder gibt es gewisse Konditionen, die für </w:t>
       </w:r>
       <w:r>

</xml_diff>